<commit_message>
Converting Word documents to MarkDown: "Extending System Objects (Older)": Manually checking differences between rendered MarkDown and Word. Last checks if markup looks ok.
</commit_message>
<xml_diff>
--- a/1. Spec/14. Inheritance/5. Extending System Objects (Older).docx
+++ b/1. Spec/14. Inheritance/5. Extending System Objects (Older).docx
@@ -1,6 +1,6 @@
 
 <file path=word/document.xml><?xml version="1.0" encoding="utf-8"?>
-<w:document xmlns:wpc="http://schemas.microsoft.com/office/word/2010/wordprocessingCanvas" xmlns:cx="http://schemas.microsoft.com/office/drawing/2014/chartex" xmlns:cx1="http://schemas.microsoft.com/office/drawing/2015/9/8/chartex" xmlns:cx2="http://schemas.microsoft.com/office/drawing/2015/10/21/chartex" xmlns:cx3="http://schemas.microsoft.com/office/drawing/2016/5/9/chartex" xmlns:cx4="http://schemas.microsoft.com/office/drawing/2016/5/10/chartex" xmlns:cx5="http://schemas.microsoft.com/office/drawing/2016/5/11/chartex" xmlns:cx6="http://schemas.microsoft.com/office/drawing/2016/5/12/chartex" xmlns:cx7="http://schemas.microsoft.com/office/drawing/2016/5/13/chartex" xmlns:cx8="http://schemas.microsoft.com/office/drawing/2016/5/14/chartex" xmlns:mc="http://schemas.openxmlformats.org/markup-compatibility/2006" xmlns:aink="http://schemas.microsoft.com/office/drawing/2016/ink" xmlns:am3d="http://schemas.microsoft.com/office/drawing/2017/model3d" xmlns:o="urn:schemas-microsoft-com:office:office" xmlns:r="http://schemas.openxmlformats.org/officeDocument/2006/relationships" xmlns:m="http://schemas.openxmlformats.org/officeDocument/2006/math" xmlns:v="urn:schemas-microsoft-com:vml" xmlns:wp14="http://schemas.microsoft.com/office/word/2010/wordprocessingDrawing" xmlns:wp="http://schemas.openxmlformats.org/drawingml/2006/wordprocessingDrawing" xmlns:w10="urn:schemas-microsoft-com:office:word" xmlns:w="http://schemas.openxmlformats.org/wordprocessingml/2006/main" xmlns:w14="http://schemas.microsoft.com/office/word/2010/wordml" xmlns:w15="http://schemas.microsoft.com/office/word/2012/wordml" xmlns:w16cid="http://schemas.microsoft.com/office/word/2016/wordml/cid" xmlns:w16se="http://schemas.microsoft.com/office/word/2015/wordml/symex" xmlns:wpg="http://schemas.microsoft.com/office/word/2010/wordprocessingGroup" xmlns:wpi="http://schemas.microsoft.com/office/word/2010/wordprocessingInk" xmlns:wne="http://schemas.microsoft.com/office/word/2006/wordml" xmlns:wps="http://schemas.microsoft.com/office/word/2010/wordprocessingShape" mc:Ignorable="w14 w15 w16se w16cid wp14">
+<w:document xmlns:wpc="http://schemas.microsoft.com/office/word/2010/wordprocessingCanvas" xmlns:cx="http://schemas.microsoft.com/office/drawing/2014/chartex" xmlns:cx1="http://schemas.microsoft.com/office/drawing/2015/9/8/chartex" xmlns:cx2="http://schemas.microsoft.com/office/drawing/2015/10/21/chartex" xmlns:cx3="http://schemas.microsoft.com/office/drawing/2016/5/9/chartex" xmlns:cx4="http://schemas.microsoft.com/office/drawing/2016/5/10/chartex" xmlns:cx5="http://schemas.microsoft.com/office/drawing/2016/5/11/chartex" xmlns:cx6="http://schemas.microsoft.com/office/drawing/2016/5/12/chartex" xmlns:cx7="http://schemas.microsoft.com/office/drawing/2016/5/13/chartex" xmlns:cx8="http://schemas.microsoft.com/office/drawing/2016/5/14/chartex" xmlns:mc="http://schemas.openxmlformats.org/markup-compatibility/2006" xmlns:aink="http://schemas.microsoft.com/office/drawing/2016/ink" xmlns:am3d="http://schemas.microsoft.com/office/drawing/2017/model3d" xmlns:o="urn:schemas-microsoft-com:office:office" xmlns:r="http://schemas.openxmlformats.org/officeDocument/2006/relationships" xmlns:m="http://schemas.openxmlformats.org/officeDocument/2006/math" xmlns:v="urn:schemas-microsoft-com:vml" xmlns:wp14="http://schemas.microsoft.com/office/word/2010/wordprocessingDrawing" xmlns:wp="http://schemas.openxmlformats.org/drawingml/2006/wordprocessingDrawing" xmlns:w10="urn:schemas-microsoft-com:office:word" xmlns:w="http://schemas.openxmlformats.org/wordprocessingml/2006/main" xmlns:w14="http://schemas.microsoft.com/office/word/2010/wordml" xmlns:w15="http://schemas.microsoft.com/office/word/2012/wordml" xmlns:w16cex="http://schemas.microsoft.com/office/word/2018/wordml/cex" xmlns:w16cid="http://schemas.microsoft.com/office/word/2016/wordml/cid" xmlns:w16="http://schemas.microsoft.com/office/word/2018/wordml" xmlns:w16se="http://schemas.microsoft.com/office/word/2015/wordml/symex" xmlns:wpg="http://schemas.microsoft.com/office/word/2010/wordprocessingGroup" xmlns:wpi="http://schemas.microsoft.com/office/word/2010/wordprocessingInk" xmlns:wne="http://schemas.microsoft.com/office/word/2006/wordml" xmlns:wps="http://schemas.microsoft.com/office/word/2010/wordprocessingShape" mc:Ignorable="w14 w15 w16se w16cid w16 w16cex wp14">
   <w:background w:color="000000"/>
   <w:body>
     <w:tbl>
@@ -1355,15 +1355,13 @@
     </w:p>
     <w:p>
       <w:r>
-        <w:t xml:space="preserve">This adds a lot more </w:t>
-      </w:r>
-      <w:proofErr w:type="spellStart"/>
-      <w:r>
-        <w:t>possiblities</w:t>
-      </w:r>
-      <w:proofErr w:type="spellEnd"/>
-      <w:r>
-        <w:t xml:space="preserve"> to surround a sub-object’s behavior, than just </w:t>
+        <w:t>This adds a lot more possib</w:t>
+      </w:r>
+      <w:r>
+        <w:t>i</w:t>
+      </w:r>
+      <w:r>
+        <w:t xml:space="preserve">lities to surround a sub-object’s behavior, than just </w:t>
       </w:r>
       <w:r>
         <w:t xml:space="preserve">the </w:t>
@@ -2678,15 +2676,13 @@
         <w:t xml:space="preserve">parent object </w:t>
       </w:r>
       <w:r>
-        <w:t xml:space="preserve">defines the </w:t>
-      </w:r>
-      <w:proofErr w:type="spellStart"/>
-      <w:r>
-        <w:t>implementaiton</w:t>
-      </w:r>
-      <w:proofErr w:type="spellEnd"/>
-      <w:r>
-        <w:t xml:space="preserve"> of the extension procedures. </w:t>
+        <w:t>defines the implementat</w:t>
+      </w:r>
+      <w:r>
+        <w:t>i</w:t>
+      </w:r>
+      <w:r>
+        <w:t xml:space="preserve">on of the extension procedures. </w:t>
       </w:r>
       <w:r>
         <w:t>The extension procedures are defined by the parent object</w:t>
@@ -2818,13 +2814,7 @@
         <w:pStyle w:val="Heading3"/>
       </w:pPr>
       <w:r>
-        <w:t>Exten</w:t>
-      </w:r>
-      <w:r>
-        <w:t>sion of</w:t>
-      </w:r>
-      <w:r>
-        <w:t xml:space="preserve"> System Objects in a Diagram</w:t>
+        <w:t>Extension of System Objects in a Diagram</w:t>
       </w:r>
     </w:p>
     <w:p>
@@ -2865,7 +2855,7 @@
           <w:noProof/>
         </w:rPr>
         <w:drawing>
-          <wp:inline distT="0" distB="0" distL="0" distR="0" wp14:anchorId="3440081B" wp14:editId="1783C329">
+          <wp:inline distT="0" distB="0" distL="0" distR="0" wp14:anchorId="6547EF92" wp14:editId="13BE8E7B">
             <wp:extent cx="2484120" cy="2367915"/>
             <wp:effectExtent l="0" t="0" r="0" b="0"/>
             <wp:docPr id="5" name="Picture 5"/>
@@ -3010,8 +3000,6 @@
       <w:pPr>
         <w:pStyle w:val="Spacing"/>
       </w:pPr>
-      <w:bookmarkStart w:id="0" w:name="_GoBack"/>
-      <w:bookmarkEnd w:id="0"/>
     </w:p>
     <w:p>
       <w:r>
@@ -3032,7 +3020,7 @@
           <w:noProof/>
         </w:rPr>
         <w:drawing>
-          <wp:inline distT="0" distB="0" distL="0" distR="0" wp14:anchorId="34E2BD15" wp14:editId="797CA984">
+          <wp:inline distT="0" distB="0" distL="0" distR="0" wp14:anchorId="106CC161" wp14:editId="37435EA9">
             <wp:extent cx="3705225" cy="3652520"/>
             <wp:effectExtent l="0" t="0" r="0" b="0"/>
             <wp:docPr id="6" name="Picture 6"/>
@@ -3170,13 +3158,19 @@
         <w:t>et</w:t>
       </w:r>
       <w:r>
-        <w:t xml:space="preserve">, that have the same name as a system command of a related list item, define the extension procedures. In the example above, the system object Item </w:t>
-      </w:r>
-      <w:r>
-        <w:rPr>
-          <w:rStyle w:val="CodeChar"/>
-        </w:rPr>
-        <w:t xml:space="preserve">Object  .  Get </w:t>
+        <w:t xml:space="preserve">, that have the same name as a system command of a related list item, define the extension procedures. In the example above, the system object </w:t>
+      </w:r>
+      <w:r>
+        <w:rPr>
+          <w:rStyle w:val="CodeChar"/>
+        </w:rPr>
+        <w:t>Item O</w:t>
+      </w:r>
+      <w:r>
+        <w:rPr>
+          <w:rStyle w:val="CodeChar"/>
+        </w:rPr>
+        <w:t xml:space="preserve">bject  .  Get </w:t>
       </w:r>
       <w:r>
         <w:t xml:space="preserve">has a pre- extension defined. The extension is displayed as a line going out of </w:t>
@@ -3206,51 +3200,73 @@
         <w:t xml:space="preserve">Related List Item </w:t>
       </w:r>
       <w:r>
-        <w:t xml:space="preserve">for which the extension procedure was </w:t>
-      </w:r>
-      <w:proofErr w:type="spellStart"/>
-      <w:r>
-        <w:t>callled</w:t>
-      </w:r>
-      <w:proofErr w:type="spellEnd"/>
+        <w:t>for which the extension procedure was called.</w:t>
+      </w:r>
+    </w:p>
+    <w:p/>
+    <w:p>
+      <w:pPr>
+        <w:pStyle w:val="Heading2"/>
+      </w:pPr>
+      <w:r>
+        <w:t>Ideas</w:t>
+      </w:r>
+    </w:p>
+    <w:p>
+      <w:pPr>
+        <w:rPr>
+          <w:i/>
+        </w:rPr>
+      </w:pPr>
+      <w:r>
+        <w:rPr>
+          <w:i/>
+        </w:rPr>
+        <w:t>The texts below are loose ideas yet to be turned into good documentation.</w:t>
+      </w:r>
+    </w:p>
+    <w:p/>
+    <w:p>
+      <w:pPr>
+        <w:pStyle w:val="Heading3"/>
+      </w:pPr>
+      <w:r>
+        <w:t>Extension (cross-out leftovers from System Objects)</w:t>
+      </w:r>
+    </w:p>
+    <w:p>
+      <w:r>
+        <w:t>Assignment and retrieval of the related item can be decorated with extra procedures.</w:t>
+      </w:r>
+    </w:p>
+    <w:p>
+      <w:pPr>
+        <w:pStyle w:val="Spacing"/>
+      </w:pPr>
+    </w:p>
+    <w:p>
+      <w:r>
+        <w:t xml:space="preserve">Decorating assignment and retrieval of a related item with extra procedures will be covered by the article </w:t>
+      </w:r>
+      <w:r>
+        <w:rPr>
+          <w:i/>
+        </w:rPr>
+        <w:t>Extending the System Interface</w:t>
+      </w:r>
       <w:r>
         <w:t>.</w:t>
       </w:r>
     </w:p>
     <w:p/>
     <w:p>
-      <w:pPr>
-        <w:pStyle w:val="Heading2"/>
-      </w:pPr>
-      <w:r>
-        <w:t>Ideas</w:t>
-      </w:r>
-    </w:p>
-    <w:p>
-      <w:pPr>
-        <w:rPr>
-          <w:i/>
-        </w:rPr>
-      </w:pPr>
-      <w:r>
-        <w:rPr>
-          <w:i/>
-        </w:rPr>
-        <w:t>The texts below are loose ideas yet to be turned into good documentation.</w:t>
-      </w:r>
-    </w:p>
-    <w:p/>
-    <w:p>
-      <w:pPr>
-        <w:pStyle w:val="Heading3"/>
-      </w:pPr>
-      <w:r>
-        <w:t>Extension (cross-out leftovers from System Objects)</w:t>
-      </w:r>
-    </w:p>
-    <w:p>
-      <w:r>
-        <w:t>Assignment and retrieval of the related item can be decorated with extra procedures.</w:t>
+      <w:r>
+        <w:t>Each item in the list has different data in its system object, but extensions to the procedures around assignment or retrieval of an item in the list are the same for each item. That’s why the extension procedures of related list items are defined inside the related list.</w:t>
+      </w:r>
+    </w:p>
+    <w:p>
+      <w:r>
+        <w:t>A related list’s system interface has objects, that define the extension procedures of related list items’ system commands:</w:t>
       </w:r>
     </w:p>
     <w:p>
@@ -3259,28 +3275,120 @@
       </w:pPr>
     </w:p>
     <w:p>
-      <w:r>
-        <w:t xml:space="preserve">Decorating assignment and retrieval of a related item with extra procedures will be covered by the article </w:t>
-      </w:r>
-      <w:r>
-        <w:rPr>
-          <w:i/>
-        </w:rPr>
-        <w:t>Extending the System Interface</w:t>
-      </w:r>
-      <w:r>
-        <w:t>.</w:t>
-      </w:r>
-    </w:p>
-    <w:p/>
-    <w:p>
-      <w:r>
-        <w:t>Each item in the list has different data in its system object, but extensions to the procedures around assignment or retrieval of an item in the list are the same for each item. That’s why the extension procedures of related list items are defined inside the related list.</w:t>
-      </w:r>
-    </w:p>
-    <w:p>
-      <w:r>
-        <w:t>A related list’s system interface has objects, that define the extension procedures of related list items’ system commands:</w:t>
+      <w:pPr>
+        <w:pStyle w:val="Code"/>
+        <w:ind w:left="852"/>
+      </w:pPr>
+      <w:r>
+        <w:t>Item New</w:t>
+      </w:r>
+    </w:p>
+    <w:p>
+      <w:pPr>
+        <w:pStyle w:val="Code"/>
+        <w:ind w:left="852"/>
+      </w:pPr>
+      <w:r>
+        <w:t>Item Annul</w:t>
+      </w:r>
+    </w:p>
+    <w:p>
+      <w:pPr>
+        <w:pStyle w:val="Code"/>
+        <w:ind w:left="852"/>
+      </w:pPr>
+      <w:r>
+        <w:t>Item Created  .  Get</w:t>
+      </w:r>
+    </w:p>
+    <w:p>
+      <w:pPr>
+        <w:pStyle w:val="Code"/>
+        <w:ind w:left="852"/>
+      </w:pPr>
+      <w:r>
+        <w:t>Item Created  .  Set</w:t>
+      </w:r>
+    </w:p>
+    <w:p>
+      <w:pPr>
+        <w:pStyle w:val="Code"/>
+        <w:ind w:left="852"/>
+      </w:pPr>
+      <w:r>
+        <w:t>Item Object  .  Get</w:t>
+      </w:r>
+    </w:p>
+    <w:p>
+      <w:pPr>
+        <w:pStyle w:val="Code"/>
+        <w:ind w:left="852"/>
+      </w:pPr>
+      <w:r>
+        <w:t>Item Object  .  Set</w:t>
+      </w:r>
+    </w:p>
+    <w:p>
+      <w:pPr>
+        <w:pStyle w:val="Code"/>
+        <w:ind w:left="852"/>
+      </w:pPr>
+      <w:r>
+        <w:t>Item Other Related Item  .  Get</w:t>
+      </w:r>
+    </w:p>
+    <w:p>
+      <w:pPr>
+        <w:pStyle w:val="Code"/>
+        <w:ind w:left="852"/>
+      </w:pPr>
+      <w:r>
+        <w:t>Item Other Related Item  .  Set</w:t>
+      </w:r>
+    </w:p>
+    <w:p>
+      <w:pPr>
+        <w:pStyle w:val="Code"/>
+        <w:ind w:left="852"/>
+      </w:pPr>
+      <w:r>
+        <w:t>Item Other Related List Item  .  Get</w:t>
+      </w:r>
+    </w:p>
+    <w:p>
+      <w:pPr>
+        <w:pStyle w:val="Code"/>
+        <w:ind w:left="852"/>
+      </w:pPr>
+      <w:r>
+        <w:t>Item Other Related List Item  .  Set</w:t>
+      </w:r>
+    </w:p>
+    <w:p>
+      <w:pPr>
+        <w:pStyle w:val="Code"/>
+        <w:ind w:left="852"/>
+      </w:pPr>
+      <w:r>
+        <w:t>Item Value  .  Get</w:t>
+      </w:r>
+    </w:p>
+    <w:p>
+      <w:pPr>
+        <w:pStyle w:val="Code"/>
+        <w:ind w:left="852"/>
+      </w:pPr>
+      <w:r>
+        <w:t>Item Value  .  Set</w:t>
+      </w:r>
+    </w:p>
+    <w:p>
+      <w:pPr>
+        <w:pStyle w:val="Code"/>
+        <w:ind w:left="852"/>
+      </w:pPr>
+      <w:r>
+        <w:t>Item Remove</w:t>
       </w:r>
     </w:p>
     <w:p>
@@ -3289,120 +3397,8 @@
       </w:pPr>
     </w:p>
     <w:p>
-      <w:pPr>
-        <w:pStyle w:val="Code"/>
-        <w:ind w:left="852"/>
-      </w:pPr>
-      <w:r>
-        <w:t>Item New</w:t>
-      </w:r>
-    </w:p>
-    <w:p>
-      <w:pPr>
-        <w:pStyle w:val="Code"/>
-        <w:ind w:left="852"/>
-      </w:pPr>
-      <w:r>
-        <w:t>Item Annul</w:t>
-      </w:r>
-    </w:p>
-    <w:p>
-      <w:pPr>
-        <w:pStyle w:val="Code"/>
-        <w:ind w:left="852"/>
-      </w:pPr>
-      <w:r>
-        <w:t>Item Created  .  Get</w:t>
-      </w:r>
-    </w:p>
-    <w:p>
-      <w:pPr>
-        <w:pStyle w:val="Code"/>
-        <w:ind w:left="852"/>
-      </w:pPr>
-      <w:r>
-        <w:t>Item Created  .  Set</w:t>
-      </w:r>
-    </w:p>
-    <w:p>
-      <w:pPr>
-        <w:pStyle w:val="Code"/>
-        <w:ind w:left="852"/>
-      </w:pPr>
-      <w:r>
-        <w:t>Item Object  .  Get</w:t>
-      </w:r>
-    </w:p>
-    <w:p>
-      <w:pPr>
-        <w:pStyle w:val="Code"/>
-        <w:ind w:left="852"/>
-      </w:pPr>
-      <w:r>
-        <w:t>Item Object  .  Set</w:t>
-      </w:r>
-    </w:p>
-    <w:p>
-      <w:pPr>
-        <w:pStyle w:val="Code"/>
-        <w:ind w:left="852"/>
-      </w:pPr>
-      <w:r>
-        <w:t>Item Other Related Item  .  Get</w:t>
-      </w:r>
-    </w:p>
-    <w:p>
-      <w:pPr>
-        <w:pStyle w:val="Code"/>
-        <w:ind w:left="852"/>
-      </w:pPr>
-      <w:r>
-        <w:t>Item Other Related Item  .  Set</w:t>
-      </w:r>
-    </w:p>
-    <w:p>
-      <w:pPr>
-        <w:pStyle w:val="Code"/>
-        <w:ind w:left="852"/>
-      </w:pPr>
-      <w:r>
-        <w:t>Item Other Related List Item  .  Get</w:t>
-      </w:r>
-    </w:p>
-    <w:p>
-      <w:pPr>
-        <w:pStyle w:val="Code"/>
-        <w:ind w:left="852"/>
-      </w:pPr>
-      <w:r>
-        <w:t>Item Other Related List Item  .  Set</w:t>
-      </w:r>
-    </w:p>
-    <w:p>
-      <w:pPr>
-        <w:pStyle w:val="Code"/>
-        <w:ind w:left="852"/>
-      </w:pPr>
-      <w:r>
-        <w:t>Item Value  .  Get</w:t>
-      </w:r>
-    </w:p>
-    <w:p>
-      <w:pPr>
-        <w:pStyle w:val="Code"/>
-        <w:ind w:left="852"/>
-      </w:pPr>
-      <w:r>
-        <w:t>Item Value  .  Set</w:t>
-      </w:r>
-    </w:p>
-    <w:p>
-      <w:pPr>
-        <w:pStyle w:val="Code"/>
-        <w:ind w:left="852"/>
-      </w:pPr>
-      <w:r>
-        <w:t>Item Remove</w:t>
+      <w:r>
+        <w:t>The complete system interface of the related list system object looks like this:</w:t>
       </w:r>
     </w:p>
     <w:p>
@@ -3411,16 +3407,6 @@
       </w:pPr>
     </w:p>
     <w:p>
-      <w:r>
-        <w:t>The complete system interface of the related list system object looks like this:</w:t>
-      </w:r>
-    </w:p>
-    <w:p>
-      <w:pPr>
-        <w:pStyle w:val="Spacing"/>
-      </w:pPr>
-    </w:p>
-    <w:p>
       <w:pPr>
         <w:ind w:left="852"/>
       </w:pPr>
@@ -3429,7 +3415,7 @@
           <w:noProof/>
         </w:rPr>
         <w:drawing>
-          <wp:inline distT="0" distB="0" distL="0" distR="0">
+          <wp:inline distT="0" distB="0" distL="0" distR="0" wp14:anchorId="2E934A9E" wp14:editId="63A26557">
             <wp:extent cx="3456940" cy="3573145"/>
             <wp:effectExtent l="0" t="0" r="0" b="0"/>
             <wp:docPr id="1" name="Picture 1"/>
@@ -3485,6 +3471,11 @@
       </w:r>
     </w:p>
     <w:p/>
+    <w:p>
+      <w:r>
+        <w:t>-----</w:t>
+      </w:r>
+    </w:p>
     <w:p/>
     <w:p>
       <w:pPr>
@@ -3555,67 +3546,1014 @@
       </w:r>
     </w:p>
     <w:p/>
+    <w:p>
+      <w:r>
+        <w:t>-----</w:t>
+      </w:r>
+    </w:p>
     <w:p/>
+    <w:p>
+      <w:r>
+        <w:t xml:space="preserve">Actually, system objects would not be an equivalent of </w:t>
+      </w:r>
+      <w:r>
+        <w:rPr>
+          <w:rStyle w:val="CodeChar"/>
+        </w:rPr>
+        <w:t xml:space="preserve">Getters </w:t>
+      </w:r>
+      <w:r>
+        <w:t xml:space="preserve">and </w:t>
+      </w:r>
+      <w:r>
+        <w:rPr>
+          <w:rStyle w:val="CodeChar"/>
+        </w:rPr>
+        <w:t xml:space="preserve">Setters </w:t>
+      </w:r>
+      <w:r>
+        <w:t xml:space="preserve">if it weren’t for the </w:t>
+      </w:r>
+      <w:r>
+        <w:rPr>
+          <w:i/>
+        </w:rPr>
+        <w:t>extension</w:t>
+      </w:r>
+      <w:r>
+        <w:t xml:space="preserve"> of system commands. A summary of the system objects would not be complete without a list of all possible system commands and all its possible procedure extensions. Below you will find lists of all the extension possibilities of the system objects. For explanations about the extension possibilities, refer to the article </w:t>
+      </w:r>
+      <w:r>
+        <w:rPr>
+          <w:i/>
+        </w:rPr>
+        <w:t xml:space="preserve">Extending </w:t>
+      </w:r>
+      <w:r>
+        <w:rPr>
+          <w:i/>
+        </w:rPr>
+        <w:t>T</w:t>
+      </w:r>
+      <w:r>
+        <w:rPr>
+          <w:i/>
+        </w:rPr>
+        <w:t xml:space="preserve">he System </w:t>
+      </w:r>
+      <w:r>
+        <w:rPr>
+          <w:i/>
+        </w:rPr>
+        <w:t>Objects</w:t>
+      </w:r>
+      <w:r>
+        <w:t xml:space="preserve">. </w:t>
+      </w:r>
+    </w:p>
+    <w:p>
+      <w:pPr>
+        <w:pStyle w:val="Spacing"/>
+      </w:pPr>
+    </w:p>
+    <w:p>
+      <w:r>
+        <w:t>Related item extension possibilities:</w:t>
+      </w:r>
+    </w:p>
+    <w:p>
+      <w:pPr>
+        <w:pStyle w:val="Spacing"/>
+      </w:pPr>
+    </w:p>
+    <w:p>
+      <w:pPr>
+        <w:pStyle w:val="Code"/>
+        <w:ind w:left="852"/>
+      </w:pPr>
+      <w:r>
+        <w:t>Object  .  Get  .  Pre-Extend</w:t>
+      </w:r>
+    </w:p>
+    <w:p>
+      <w:pPr>
+        <w:pStyle w:val="Code"/>
+        <w:ind w:left="852"/>
+      </w:pPr>
+      <w:r>
+        <w:t>Object  .  Get  .  Post-Extend</w:t>
+      </w:r>
+    </w:p>
+    <w:p>
+      <w:pPr>
+        <w:pStyle w:val="Code"/>
+        <w:ind w:left="852"/>
+      </w:pPr>
+      <w:r>
+        <w:t>Object  .  Get  .  Override</w:t>
+      </w:r>
+    </w:p>
+    <w:p>
+      <w:pPr>
+        <w:pStyle w:val="Code"/>
+        <w:ind w:left="852"/>
+      </w:pPr>
+      <w:r>
+        <w:t>Object  .  Set  .  Pre-Extend</w:t>
+      </w:r>
+    </w:p>
+    <w:p>
+      <w:pPr>
+        <w:pStyle w:val="Code"/>
+        <w:ind w:left="852"/>
+      </w:pPr>
+      <w:r>
+        <w:t>Object  .  Set  .  Post-Extend</w:t>
+      </w:r>
+    </w:p>
+    <w:p>
+      <w:pPr>
+        <w:pStyle w:val="Code"/>
+        <w:ind w:left="852"/>
+      </w:pPr>
+      <w:r>
+        <w:t>Object  .  Set  .  Override</w:t>
+      </w:r>
+    </w:p>
+    <w:p>
+      <w:pPr>
+        <w:pStyle w:val="Code"/>
+        <w:ind w:left="852"/>
+      </w:pPr>
+      <w:r>
+        <w:t>Other Related Item  .  Get  .  Pre-Extend</w:t>
+      </w:r>
+    </w:p>
+    <w:p>
+      <w:pPr>
+        <w:pStyle w:val="Code"/>
+        <w:ind w:left="852"/>
+      </w:pPr>
+      <w:r>
+        <w:t>Other Related Item  .  Get  .  Post-Extend</w:t>
+      </w:r>
+    </w:p>
+    <w:p>
+      <w:pPr>
+        <w:pStyle w:val="Code"/>
+        <w:ind w:left="852"/>
+      </w:pPr>
+      <w:r>
+        <w:t>Other Related Item  .  Get  .  Override</w:t>
+      </w:r>
+    </w:p>
+    <w:p>
+      <w:pPr>
+        <w:pStyle w:val="Code"/>
+        <w:ind w:left="852"/>
+      </w:pPr>
+      <w:r>
+        <w:t>Other Related Item  .  Set  .  Pre-Extend</w:t>
+      </w:r>
+    </w:p>
+    <w:p>
+      <w:pPr>
+        <w:pStyle w:val="Code"/>
+        <w:ind w:left="852"/>
+      </w:pPr>
+      <w:r>
+        <w:t>Other Related Item  .  Set  .  Post-Extend</w:t>
+      </w:r>
+    </w:p>
+    <w:p>
+      <w:pPr>
+        <w:pStyle w:val="Code"/>
+        <w:ind w:left="852"/>
+      </w:pPr>
+      <w:r>
+        <w:t>Other Related Item  .  Set  .  Override</w:t>
+      </w:r>
+    </w:p>
+    <w:p>
+      <w:pPr>
+        <w:pStyle w:val="Code"/>
+        <w:ind w:left="852"/>
+      </w:pPr>
+      <w:r>
+        <w:t>Other Related List Item  .  Get  .  Pre-Extend</w:t>
+      </w:r>
+    </w:p>
+    <w:p>
+      <w:pPr>
+        <w:pStyle w:val="Code"/>
+        <w:ind w:left="852"/>
+      </w:pPr>
+      <w:r>
+        <w:t>Other Related List Item  .  Get  .  Post-Extend</w:t>
+      </w:r>
+    </w:p>
+    <w:p>
+      <w:pPr>
+        <w:pStyle w:val="Code"/>
+        <w:ind w:left="852"/>
+      </w:pPr>
+      <w:r>
+        <w:t>Other Related List Item  .  Get  .  Override</w:t>
+      </w:r>
+    </w:p>
+    <w:p>
+      <w:pPr>
+        <w:pStyle w:val="Code"/>
+        <w:ind w:left="852"/>
+      </w:pPr>
+      <w:r>
+        <w:t>Other R</w:t>
+      </w:r>
+      <w:r>
+        <w:t>elated List Item  .  Set</w:t>
+      </w:r>
+      <w:r>
+        <w:t xml:space="preserve">  .  Pre-Extend</w:t>
+      </w:r>
+    </w:p>
+    <w:p>
+      <w:pPr>
+        <w:pStyle w:val="Code"/>
+        <w:ind w:left="852"/>
+      </w:pPr>
+      <w:r>
+        <w:t>Other R</w:t>
+      </w:r>
+      <w:r>
+        <w:t>elated List Item  .  Set</w:t>
+      </w:r>
+      <w:r>
+        <w:t xml:space="preserve">  .  Post-Extend</w:t>
+      </w:r>
+    </w:p>
+    <w:p>
+      <w:pPr>
+        <w:pStyle w:val="Code"/>
+        <w:ind w:left="852"/>
+      </w:pPr>
+      <w:r>
+        <w:t>Other R</w:t>
+      </w:r>
+      <w:r>
+        <w:t>elated List Item  .  Set</w:t>
+      </w:r>
+      <w:r>
+        <w:t xml:space="preserve">  .  Override</w:t>
+      </w:r>
+    </w:p>
+    <w:p>
+      <w:pPr>
+        <w:pStyle w:val="Code"/>
+        <w:ind w:left="852"/>
+      </w:pPr>
+      <w:r>
+        <w:t>Value  .  Get</w:t>
+      </w:r>
+      <w:r>
+        <w:t xml:space="preserve">  .  Pre-Extend</w:t>
+      </w:r>
+    </w:p>
+    <w:p>
+      <w:pPr>
+        <w:pStyle w:val="Code"/>
+        <w:ind w:left="852"/>
+      </w:pPr>
+      <w:r>
+        <w:t>Value  .  Get</w:t>
+      </w:r>
+      <w:r>
+        <w:t xml:space="preserve">  .  Post-Extend</w:t>
+      </w:r>
+    </w:p>
+    <w:p>
+      <w:pPr>
+        <w:pStyle w:val="Code"/>
+        <w:ind w:left="852"/>
+      </w:pPr>
+      <w:r>
+        <w:t>Value  .  Get</w:t>
+      </w:r>
+      <w:r>
+        <w:t xml:space="preserve">  .  Override</w:t>
+      </w:r>
+    </w:p>
+    <w:p>
+      <w:pPr>
+        <w:pStyle w:val="Code"/>
+        <w:ind w:left="852"/>
+      </w:pPr>
+      <w:r>
+        <w:t>Value  .  Set</w:t>
+      </w:r>
+      <w:r>
+        <w:t xml:space="preserve">  .  Pre-Extend</w:t>
+      </w:r>
+    </w:p>
+    <w:p>
+      <w:pPr>
+        <w:pStyle w:val="Code"/>
+        <w:ind w:left="852"/>
+      </w:pPr>
+      <w:r>
+        <w:t>Value  .  Set</w:t>
+      </w:r>
+      <w:r>
+        <w:t xml:space="preserve">  .  Post-Extend</w:t>
+      </w:r>
+    </w:p>
+    <w:p>
+      <w:pPr>
+        <w:pStyle w:val="Code"/>
+        <w:ind w:left="852"/>
+      </w:pPr>
+      <w:r>
+        <w:t>Value  .  Set</w:t>
+      </w:r>
+      <w:r>
+        <w:t xml:space="preserve">  .  Override</w:t>
+      </w:r>
+    </w:p>
+    <w:p>
+      <w:pPr>
+        <w:pStyle w:val="Code"/>
+        <w:ind w:left="852"/>
+      </w:pPr>
+      <w:r>
+        <w:t>New  .  Pre-Extend</w:t>
+      </w:r>
+    </w:p>
+    <w:p>
+      <w:pPr>
+        <w:pStyle w:val="Code"/>
+        <w:ind w:left="852"/>
+      </w:pPr>
+      <w:r>
+        <w:t>New</w:t>
+      </w:r>
+      <w:r>
+        <w:t xml:space="preserve">  .  Post-Extend</w:t>
+      </w:r>
+    </w:p>
+    <w:p>
+      <w:pPr>
+        <w:pStyle w:val="Code"/>
+        <w:ind w:left="852"/>
+      </w:pPr>
+      <w:r>
+        <w:t>New</w:t>
+      </w:r>
+      <w:r>
+        <w:t xml:space="preserve">  .  Override</w:t>
+      </w:r>
+    </w:p>
+    <w:p>
+      <w:pPr>
+        <w:pStyle w:val="Code"/>
+        <w:ind w:left="852"/>
+      </w:pPr>
+      <w:r>
+        <w:t>Annul  .  Pre-Extend</w:t>
+      </w:r>
+    </w:p>
+    <w:p>
+      <w:pPr>
+        <w:pStyle w:val="Code"/>
+        <w:ind w:left="852"/>
+      </w:pPr>
+      <w:r>
+        <w:t>Annul</w:t>
+      </w:r>
+      <w:r>
+        <w:t xml:space="preserve">  .  Post-Extend</w:t>
+      </w:r>
+    </w:p>
+    <w:p>
+      <w:pPr>
+        <w:pStyle w:val="Code"/>
+        <w:ind w:left="852"/>
+      </w:pPr>
+      <w:r>
+        <w:t>Annul</w:t>
+      </w:r>
+      <w:r>
+        <w:t xml:space="preserve">  .  Override</w:t>
+      </w:r>
+    </w:p>
+    <w:p>
+      <w:pPr>
+        <w:pStyle w:val="Code"/>
+        <w:ind w:left="852"/>
+      </w:pPr>
+      <w:r>
+        <w:t>Created  .  Get  .  Pre-Extend</w:t>
+      </w:r>
+    </w:p>
+    <w:p>
+      <w:pPr>
+        <w:pStyle w:val="Code"/>
+        <w:ind w:left="852"/>
+      </w:pPr>
+      <w:r>
+        <w:t>Created  .  Get</w:t>
+      </w:r>
+      <w:r>
+        <w:t xml:space="preserve">  .  Post-Extend</w:t>
+      </w:r>
+    </w:p>
+    <w:p>
+      <w:pPr>
+        <w:pStyle w:val="Code"/>
+        <w:ind w:left="852"/>
+      </w:pPr>
+      <w:r>
+        <w:t>Created  .  Get</w:t>
+      </w:r>
+      <w:r>
+        <w:t xml:space="preserve">  .  Override</w:t>
+      </w:r>
+    </w:p>
+    <w:p>
+      <w:pPr>
+        <w:pStyle w:val="Code"/>
+        <w:ind w:left="852"/>
+      </w:pPr>
+      <w:r>
+        <w:t>Created  .  Set  .  Pre-Extend</w:t>
+      </w:r>
+    </w:p>
+    <w:p>
+      <w:pPr>
+        <w:pStyle w:val="Code"/>
+        <w:ind w:left="852"/>
+      </w:pPr>
+      <w:r>
+        <w:t>Created  .  Set</w:t>
+      </w:r>
+      <w:r>
+        <w:t xml:space="preserve">  .  Post-Extend</w:t>
+      </w:r>
+    </w:p>
+    <w:p>
+      <w:pPr>
+        <w:pStyle w:val="Code"/>
+        <w:ind w:left="852"/>
+      </w:pPr>
+      <w:r>
+        <w:t>Created  .  Set</w:t>
+      </w:r>
+      <w:r>
+        <w:t xml:space="preserve">  .  Override</w:t>
+      </w:r>
+    </w:p>
+    <w:p>
+      <w:pPr>
+        <w:pStyle w:val="Spacing"/>
+      </w:pPr>
+    </w:p>
+    <w:p>
+      <w:r>
+        <w:t>Related list extension possibilities:</w:t>
+      </w:r>
+    </w:p>
+    <w:p>
+      <w:pPr>
+        <w:pStyle w:val="Spacing"/>
+      </w:pPr>
+    </w:p>
+    <w:p>
+      <w:pPr>
+        <w:pStyle w:val="Code"/>
+        <w:ind w:left="852"/>
+      </w:pPr>
+      <w:r>
+        <w:t>Add  .  Pre-Extend</w:t>
+      </w:r>
+    </w:p>
+    <w:p>
+      <w:pPr>
+        <w:pStyle w:val="Code"/>
+        <w:ind w:left="852"/>
+      </w:pPr>
+      <w:r>
+        <w:t>Add  .  Post-Extend</w:t>
+      </w:r>
+    </w:p>
+    <w:p>
+      <w:pPr>
+        <w:pStyle w:val="Code"/>
+        <w:ind w:left="852"/>
+      </w:pPr>
+      <w:r>
+        <w:t>Add  .  Override</w:t>
+      </w:r>
+    </w:p>
+    <w:p>
+      <w:pPr>
+        <w:pStyle w:val="Spacing"/>
+      </w:pPr>
+    </w:p>
+    <w:p>
+      <w:r>
+        <w:t>Related list item extension possibilities:</w:t>
+      </w:r>
+    </w:p>
+    <w:p>
+      <w:pPr>
+        <w:pStyle w:val="Spacing"/>
+      </w:pPr>
+    </w:p>
+    <w:p>
+      <w:pPr>
+        <w:pStyle w:val="Code"/>
+        <w:ind w:left="852"/>
+      </w:pPr>
+      <w:r>
+        <w:t>Item Object  .  Get  .  Pre-Extend</w:t>
+      </w:r>
+    </w:p>
+    <w:p>
+      <w:pPr>
+        <w:pStyle w:val="Code"/>
+        <w:ind w:left="852"/>
+      </w:pPr>
+      <w:r>
+        <w:t>Item Object  .  Get  .  Post-Extend</w:t>
+      </w:r>
+    </w:p>
+    <w:p>
+      <w:pPr>
+        <w:pStyle w:val="Code"/>
+        <w:ind w:left="852"/>
+      </w:pPr>
+      <w:r>
+        <w:t>Item Object  .  Get  .  Override</w:t>
+      </w:r>
+    </w:p>
+    <w:p>
+      <w:pPr>
+        <w:pStyle w:val="Code"/>
+        <w:ind w:left="852"/>
+      </w:pPr>
+      <w:r>
+        <w:t>Item Object  .  Set  .  Pre-Extend</w:t>
+      </w:r>
+    </w:p>
+    <w:p>
+      <w:pPr>
+        <w:pStyle w:val="Code"/>
+        <w:ind w:left="852"/>
+      </w:pPr>
+      <w:r>
+        <w:t>Item Object  .  Set  .  Post-Extend</w:t>
+      </w:r>
+    </w:p>
+    <w:p>
+      <w:pPr>
+        <w:pStyle w:val="Code"/>
+        <w:ind w:left="852"/>
+      </w:pPr>
+      <w:r>
+        <w:t>Item Object  .  Set  .  Override</w:t>
+      </w:r>
+    </w:p>
+    <w:p>
+      <w:pPr>
+        <w:pStyle w:val="Code"/>
+        <w:ind w:left="852"/>
+      </w:pPr>
+      <w:r>
+        <w:t>Item Other Related Item  .  Get  .  Pre-Extend</w:t>
+      </w:r>
+    </w:p>
+    <w:p>
+      <w:pPr>
+        <w:pStyle w:val="Code"/>
+        <w:ind w:left="852"/>
+      </w:pPr>
+      <w:r>
+        <w:t>Item Other Related Item  .  Get  .  Post-Extend</w:t>
+      </w:r>
+    </w:p>
+    <w:p>
+      <w:pPr>
+        <w:pStyle w:val="Code"/>
+        <w:ind w:left="852"/>
+      </w:pPr>
+      <w:r>
+        <w:t>Item Other Related Item  .  Get  .  Override</w:t>
+      </w:r>
+    </w:p>
+    <w:p>
+      <w:pPr>
+        <w:pStyle w:val="Code"/>
+        <w:ind w:left="852"/>
+      </w:pPr>
+      <w:r>
+        <w:t>Item Other Related Item  .  Set  .  Pre-Extend</w:t>
+      </w:r>
+    </w:p>
+    <w:p>
+      <w:pPr>
+        <w:pStyle w:val="Code"/>
+        <w:ind w:left="852"/>
+      </w:pPr>
+      <w:r>
+        <w:t>Item Other Related Item  .  Set  .  Post-Extend</w:t>
+      </w:r>
+    </w:p>
+    <w:p>
+      <w:pPr>
+        <w:pStyle w:val="Code"/>
+        <w:ind w:left="852"/>
+      </w:pPr>
+      <w:r>
+        <w:t>Item Other Related Item  .  Set  .  Override</w:t>
+      </w:r>
+    </w:p>
+    <w:p>
+      <w:pPr>
+        <w:pStyle w:val="Code"/>
+        <w:ind w:left="852"/>
+      </w:pPr>
+      <w:r>
+        <w:t>Item Other Related List Item  .  Get  .  Pre-Extend</w:t>
+      </w:r>
+    </w:p>
+    <w:p>
+      <w:pPr>
+        <w:pStyle w:val="Code"/>
+        <w:ind w:left="852"/>
+      </w:pPr>
+      <w:r>
+        <w:t>Item Other Related List Item  .  Get  .  Post-Extend</w:t>
+      </w:r>
+    </w:p>
+    <w:p>
+      <w:pPr>
+        <w:pStyle w:val="Code"/>
+        <w:ind w:left="852"/>
+      </w:pPr>
+      <w:r>
+        <w:t>Item Other Related List Item  .  Get  .  Override</w:t>
+      </w:r>
+    </w:p>
+    <w:p>
+      <w:pPr>
+        <w:pStyle w:val="Code"/>
+        <w:ind w:left="852"/>
+      </w:pPr>
+      <w:r>
+        <w:t>Item Other R</w:t>
+      </w:r>
+      <w:r>
+        <w:t>elated List Item  .  Set</w:t>
+      </w:r>
+      <w:r>
+        <w:t xml:space="preserve">  .  Pre-Extend</w:t>
+      </w:r>
+    </w:p>
+    <w:p>
+      <w:pPr>
+        <w:pStyle w:val="Code"/>
+        <w:ind w:left="852"/>
+      </w:pPr>
+      <w:r>
+        <w:t>Item Other R</w:t>
+      </w:r>
+      <w:r>
+        <w:t>elated List Item  .  Set</w:t>
+      </w:r>
+      <w:r>
+        <w:t xml:space="preserve">  .  Post-Extend</w:t>
+      </w:r>
+    </w:p>
+    <w:p>
+      <w:pPr>
+        <w:pStyle w:val="Code"/>
+        <w:ind w:left="852"/>
+      </w:pPr>
+      <w:r>
+        <w:t>Item Other R</w:t>
+      </w:r>
+      <w:r>
+        <w:t>elated List Item  .  Set</w:t>
+      </w:r>
+      <w:r>
+        <w:t xml:space="preserve">  .  Override</w:t>
+      </w:r>
+    </w:p>
+    <w:p>
+      <w:pPr>
+        <w:pStyle w:val="Code"/>
+        <w:ind w:left="852"/>
+      </w:pPr>
+      <w:r>
+        <w:t xml:space="preserve">Item </w:t>
+      </w:r>
+      <w:r>
+        <w:t>Value  .  Get</w:t>
+      </w:r>
+      <w:r>
+        <w:t xml:space="preserve">  .  Pre-Extend</w:t>
+      </w:r>
+    </w:p>
+    <w:p>
+      <w:pPr>
+        <w:pStyle w:val="Code"/>
+        <w:ind w:left="852"/>
+      </w:pPr>
+      <w:r>
+        <w:t xml:space="preserve">Item </w:t>
+      </w:r>
+      <w:r>
+        <w:t>Value  .  Get</w:t>
+      </w:r>
+      <w:r>
+        <w:t xml:space="preserve">  .  Post-Extend</w:t>
+      </w:r>
+    </w:p>
+    <w:p>
+      <w:pPr>
+        <w:pStyle w:val="Code"/>
+        <w:ind w:left="852"/>
+      </w:pPr>
+      <w:r>
+        <w:t xml:space="preserve">Item </w:t>
+      </w:r>
+      <w:r>
+        <w:t>Value  .  Get</w:t>
+      </w:r>
+      <w:r>
+        <w:t xml:space="preserve">  .  Override</w:t>
+      </w:r>
+    </w:p>
+    <w:p>
+      <w:pPr>
+        <w:pStyle w:val="Code"/>
+        <w:ind w:left="852"/>
+      </w:pPr>
+      <w:r>
+        <w:t xml:space="preserve">Item </w:t>
+      </w:r>
+      <w:r>
+        <w:t>Value  .  Set</w:t>
+      </w:r>
+      <w:r>
+        <w:t xml:space="preserve">  .  Pre-Extend</w:t>
+      </w:r>
+    </w:p>
+    <w:p>
+      <w:pPr>
+        <w:pStyle w:val="Code"/>
+        <w:ind w:left="852"/>
+      </w:pPr>
+      <w:r>
+        <w:t xml:space="preserve">Item </w:t>
+      </w:r>
+      <w:r>
+        <w:t>Value  .  Set</w:t>
+      </w:r>
+      <w:r>
+        <w:t xml:space="preserve">  .  Post-Extend</w:t>
+      </w:r>
+    </w:p>
+    <w:p>
+      <w:pPr>
+        <w:pStyle w:val="Code"/>
+        <w:ind w:left="852"/>
+      </w:pPr>
+      <w:r>
+        <w:t xml:space="preserve">Item </w:t>
+      </w:r>
+      <w:r>
+        <w:t>Value  .  Set</w:t>
+      </w:r>
+      <w:r>
+        <w:t xml:space="preserve">  .  Override</w:t>
+      </w:r>
+    </w:p>
+    <w:p>
+      <w:pPr>
+        <w:pStyle w:val="Code"/>
+        <w:ind w:left="852"/>
+      </w:pPr>
+      <w:r>
+        <w:t xml:space="preserve">Item </w:t>
+      </w:r>
+      <w:r>
+        <w:t>New  .  Pre-Extend</w:t>
+      </w:r>
+    </w:p>
+    <w:p>
+      <w:pPr>
+        <w:pStyle w:val="Code"/>
+        <w:ind w:left="852"/>
+      </w:pPr>
+      <w:r>
+        <w:t xml:space="preserve">Item </w:t>
+      </w:r>
+      <w:r>
+        <w:t>New</w:t>
+      </w:r>
+      <w:r>
+        <w:t xml:space="preserve">  .  Post-Extend</w:t>
+      </w:r>
+    </w:p>
+    <w:p>
+      <w:pPr>
+        <w:pStyle w:val="Code"/>
+        <w:ind w:left="852"/>
+      </w:pPr>
+      <w:r>
+        <w:t xml:space="preserve">Item </w:t>
+      </w:r>
+      <w:r>
+        <w:t>New</w:t>
+      </w:r>
+      <w:r>
+        <w:t xml:space="preserve">  .  Override</w:t>
+      </w:r>
+    </w:p>
+    <w:p>
+      <w:pPr>
+        <w:pStyle w:val="Code"/>
+        <w:ind w:left="852"/>
+      </w:pPr>
+      <w:r>
+        <w:t xml:space="preserve">Item </w:t>
+      </w:r>
+      <w:r>
+        <w:t>Annul  .  Pre-Extend</w:t>
+      </w:r>
+    </w:p>
+    <w:p>
+      <w:pPr>
+        <w:pStyle w:val="Code"/>
+        <w:ind w:left="852"/>
+      </w:pPr>
+      <w:r>
+        <w:t xml:space="preserve">Item </w:t>
+      </w:r>
+      <w:r>
+        <w:t>Annul</w:t>
+      </w:r>
+      <w:r>
+        <w:t xml:space="preserve">  .  Post-Extend</w:t>
+      </w:r>
+    </w:p>
+    <w:p>
+      <w:pPr>
+        <w:pStyle w:val="Code"/>
+        <w:ind w:left="852"/>
+      </w:pPr>
+      <w:r>
+        <w:t xml:space="preserve">Item </w:t>
+      </w:r>
+      <w:r>
+        <w:t>Annul</w:t>
+      </w:r>
+      <w:r>
+        <w:t xml:space="preserve">  .  Override</w:t>
+      </w:r>
+    </w:p>
+    <w:p>
+      <w:pPr>
+        <w:pStyle w:val="Code"/>
+        <w:ind w:left="852"/>
+      </w:pPr>
+      <w:r>
+        <w:t xml:space="preserve">Item </w:t>
+      </w:r>
+      <w:r>
+        <w:t>Created  .  Get  .  Pre-Extend</w:t>
+      </w:r>
+    </w:p>
+    <w:p>
+      <w:pPr>
+        <w:pStyle w:val="Code"/>
+        <w:ind w:left="852"/>
+      </w:pPr>
+      <w:r>
+        <w:t xml:space="preserve">Item </w:t>
+      </w:r>
+      <w:r>
+        <w:t>Created  .  Get</w:t>
+      </w:r>
+      <w:r>
+        <w:t xml:space="preserve">  .  </w:t>
+      </w:r>
+      <w:r>
+        <w:t>Post-Extend</w:t>
+      </w:r>
+    </w:p>
+    <w:p>
+      <w:pPr>
+        <w:pStyle w:val="Code"/>
+        <w:ind w:left="852"/>
+      </w:pPr>
+      <w:r>
+        <w:t xml:space="preserve">Item </w:t>
+      </w:r>
+      <w:r>
+        <w:t>Created  .  Get</w:t>
+      </w:r>
+      <w:r>
+        <w:t xml:space="preserve">  .  Override</w:t>
+      </w:r>
+    </w:p>
+    <w:p>
+      <w:pPr>
+        <w:pStyle w:val="Code"/>
+        <w:ind w:left="852"/>
+      </w:pPr>
+      <w:r>
+        <w:t xml:space="preserve">Item </w:t>
+      </w:r>
+      <w:r>
+        <w:t>Created  .  Set  .  Pre-Extend</w:t>
+      </w:r>
+    </w:p>
+    <w:p>
+      <w:pPr>
+        <w:pStyle w:val="Code"/>
+        <w:ind w:left="852"/>
+      </w:pPr>
+      <w:r>
+        <w:t xml:space="preserve">Item </w:t>
+      </w:r>
+      <w:r>
+        <w:t>Created  .  Set</w:t>
+      </w:r>
+      <w:r>
+        <w:t xml:space="preserve">  .  Post-Extend</w:t>
+      </w:r>
+    </w:p>
+    <w:p>
+      <w:pPr>
+        <w:pStyle w:val="Code"/>
+        <w:ind w:left="852"/>
+      </w:pPr>
+      <w:r>
+        <w:t xml:space="preserve">Item </w:t>
+      </w:r>
+      <w:r>
+        <w:t>Created  .  Set</w:t>
+      </w:r>
+      <w:r>
+        <w:t xml:space="preserve">  .  Override</w:t>
+      </w:r>
+    </w:p>
+    <w:p>
+      <w:pPr>
+        <w:pStyle w:val="Code"/>
+        <w:ind w:left="852"/>
+      </w:pPr>
+      <w:r>
+        <w:t xml:space="preserve">Item Remove  .  </w:t>
+      </w:r>
+      <w:r>
+        <w:t>Pre-Extend</w:t>
+      </w:r>
+    </w:p>
+    <w:p>
+      <w:pPr>
+        <w:pStyle w:val="Code"/>
+        <w:ind w:left="852"/>
+      </w:pPr>
+      <w:r>
+        <w:t xml:space="preserve">Item Remove  .  </w:t>
+      </w:r>
+      <w:r>
+        <w:t>Pre-Extend</w:t>
+      </w:r>
+    </w:p>
+    <w:p>
+      <w:pPr>
+        <w:pStyle w:val="Code"/>
+        <w:ind w:left="852"/>
+      </w:pPr>
+      <w:r>
+        <w:t>Item Remove  .  Override</w:t>
+      </w:r>
+    </w:p>
     <w:p/>
+    <w:p>
+      <w:r>
+        <w:t>-----</w:t>
+      </w:r>
+    </w:p>
     <w:p/>
-    <w:p/>
-    <w:p>
-      <w:r>
-        <w:t xml:space="preserve">Actually, system objects would not be an equivalent of </w:t>
-      </w:r>
-      <w:r>
-        <w:rPr>
-          <w:rStyle w:val="CodeChar"/>
-        </w:rPr>
-        <w:t xml:space="preserve">Getters </w:t>
-      </w:r>
-      <w:r>
-        <w:t xml:space="preserve">and </w:t>
-      </w:r>
-      <w:r>
-        <w:rPr>
-          <w:rStyle w:val="CodeChar"/>
-        </w:rPr>
-        <w:t xml:space="preserve">Setters </w:t>
-      </w:r>
-      <w:r>
-        <w:t xml:space="preserve">if it weren’t for the </w:t>
-      </w:r>
-      <w:r>
-        <w:rPr>
-          <w:i/>
-        </w:rPr>
-        <w:t>extension</w:t>
-      </w:r>
-      <w:r>
-        <w:t xml:space="preserve"> of system commands. A summary of the system objects would not be complete without a list of all possible system commands and all its possible procedure extensions. Below you will find lists of all the extension possibilities of the system objects. For explanations about the extension possibilities, refer to the article </w:t>
-      </w:r>
-      <w:r>
-        <w:rPr>
-          <w:i/>
-        </w:rPr>
-        <w:t xml:space="preserve">Extending </w:t>
-      </w:r>
-      <w:r>
-        <w:rPr>
-          <w:i/>
-        </w:rPr>
-        <w:t>T</w:t>
-      </w:r>
-      <w:r>
-        <w:rPr>
-          <w:i/>
-        </w:rPr>
-        <w:t xml:space="preserve">he System </w:t>
-      </w:r>
-      <w:r>
-        <w:rPr>
-          <w:i/>
-        </w:rPr>
-        <w:t>Objects</w:t>
-      </w:r>
-      <w:r>
-        <w:t xml:space="preserve">. </w:t>
+    <w:p>
+      <w:pPr>
+        <w:ind w:left="570"/>
+      </w:pPr>
+      <w:r>
+        <w:t>Usually not all members of a system object are shown, but only the parts that are extended or used. In that case the diagram shows an ellipsis in the spots where the additional members are not displayed:</w:t>
       </w:r>
     </w:p>
     <w:p>
@@ -3624,948 +4562,6 @@
       </w:pPr>
     </w:p>
     <w:p>
-      <w:r>
-        <w:t>Related item extension possibilities:</w:t>
-      </w:r>
-    </w:p>
-    <w:p>
-      <w:pPr>
-        <w:pStyle w:val="Spacing"/>
-      </w:pPr>
-    </w:p>
-    <w:p>
-      <w:pPr>
-        <w:pStyle w:val="Code"/>
-        <w:ind w:left="852"/>
-      </w:pPr>
-      <w:r>
-        <w:t>Object  .  Get  .  Pre-Extend</w:t>
-      </w:r>
-    </w:p>
-    <w:p>
-      <w:pPr>
-        <w:pStyle w:val="Code"/>
-        <w:ind w:left="852"/>
-      </w:pPr>
-      <w:r>
-        <w:t>Object  .  Get  .  Post-Extend</w:t>
-      </w:r>
-    </w:p>
-    <w:p>
-      <w:pPr>
-        <w:pStyle w:val="Code"/>
-        <w:ind w:left="852"/>
-      </w:pPr>
-      <w:r>
-        <w:t>Object  .  Get  .  Override</w:t>
-      </w:r>
-    </w:p>
-    <w:p>
-      <w:pPr>
-        <w:pStyle w:val="Code"/>
-        <w:ind w:left="852"/>
-      </w:pPr>
-      <w:r>
-        <w:t>Object  .  Set  .  Pre-Extend</w:t>
-      </w:r>
-    </w:p>
-    <w:p>
-      <w:pPr>
-        <w:pStyle w:val="Code"/>
-        <w:ind w:left="852"/>
-      </w:pPr>
-      <w:r>
-        <w:t>Object  .  Set  .  Post-Extend</w:t>
-      </w:r>
-    </w:p>
-    <w:p>
-      <w:pPr>
-        <w:pStyle w:val="Code"/>
-        <w:ind w:left="852"/>
-      </w:pPr>
-      <w:r>
-        <w:t>Object  .  Set  .  Override</w:t>
-      </w:r>
-    </w:p>
-    <w:p>
-      <w:pPr>
-        <w:pStyle w:val="Code"/>
-        <w:ind w:left="852"/>
-      </w:pPr>
-      <w:r>
-        <w:t>Other Related Item  .  Get  .  Pre-Extend</w:t>
-      </w:r>
-    </w:p>
-    <w:p>
-      <w:pPr>
-        <w:pStyle w:val="Code"/>
-        <w:ind w:left="852"/>
-      </w:pPr>
-      <w:r>
-        <w:t>Other Related Item  .  Get  .  Post-Extend</w:t>
-      </w:r>
-    </w:p>
-    <w:p>
-      <w:pPr>
-        <w:pStyle w:val="Code"/>
-        <w:ind w:left="852"/>
-      </w:pPr>
-      <w:r>
-        <w:t>Other Related Item  .  Get  .  Override</w:t>
-      </w:r>
-    </w:p>
-    <w:p>
-      <w:pPr>
-        <w:pStyle w:val="Code"/>
-        <w:ind w:left="852"/>
-      </w:pPr>
-      <w:r>
-        <w:t>Other Related Item  .  Set  .  Pre-Extend</w:t>
-      </w:r>
-    </w:p>
-    <w:p>
-      <w:pPr>
-        <w:pStyle w:val="Code"/>
-        <w:ind w:left="852"/>
-      </w:pPr>
-      <w:r>
-        <w:t>Other Related Item  .  Set  .  Post-Extend</w:t>
-      </w:r>
-    </w:p>
-    <w:p>
-      <w:pPr>
-        <w:pStyle w:val="Code"/>
-        <w:ind w:left="852"/>
-      </w:pPr>
-      <w:r>
-        <w:t>Other Related Item  .  Set  .  Override</w:t>
-      </w:r>
-    </w:p>
-    <w:p>
-      <w:pPr>
-        <w:pStyle w:val="Code"/>
-        <w:ind w:left="852"/>
-      </w:pPr>
-      <w:r>
-        <w:t>Other Related List Item  .  Get  .  Pre-Extend</w:t>
-      </w:r>
-    </w:p>
-    <w:p>
-      <w:pPr>
-        <w:pStyle w:val="Code"/>
-        <w:ind w:left="852"/>
-      </w:pPr>
-      <w:r>
-        <w:t>Other Related List Item  .  Get  .  Post-Extend</w:t>
-      </w:r>
-    </w:p>
-    <w:p>
-      <w:pPr>
-        <w:pStyle w:val="Code"/>
-        <w:ind w:left="852"/>
-      </w:pPr>
-      <w:r>
-        <w:t>Other Related List Item  .  Get  .  Override</w:t>
-      </w:r>
-    </w:p>
-    <w:p>
-      <w:pPr>
-        <w:pStyle w:val="Code"/>
-        <w:ind w:left="852"/>
-      </w:pPr>
-      <w:r>
-        <w:t>Other R</w:t>
-      </w:r>
-      <w:r>
-        <w:t>elated List Item  .  Set</w:t>
-      </w:r>
-      <w:r>
-        <w:t xml:space="preserve">  .  Pre-Extend</w:t>
-      </w:r>
-    </w:p>
-    <w:p>
-      <w:pPr>
-        <w:pStyle w:val="Code"/>
-        <w:ind w:left="852"/>
-      </w:pPr>
-      <w:r>
-        <w:t>Other R</w:t>
-      </w:r>
-      <w:r>
-        <w:t>elated List Item  .  Set</w:t>
-      </w:r>
-      <w:r>
-        <w:t xml:space="preserve">  .  Post-Extend</w:t>
-      </w:r>
-    </w:p>
-    <w:p>
-      <w:pPr>
-        <w:pStyle w:val="Code"/>
-        <w:ind w:left="852"/>
-      </w:pPr>
-      <w:r>
-        <w:t>Other R</w:t>
-      </w:r>
-      <w:r>
-        <w:t>elated List Item  .  Set</w:t>
-      </w:r>
-      <w:r>
-        <w:t xml:space="preserve">  .  Override</w:t>
-      </w:r>
-    </w:p>
-    <w:p>
-      <w:pPr>
-        <w:pStyle w:val="Code"/>
-        <w:ind w:left="852"/>
-      </w:pPr>
-      <w:r>
-        <w:t>Value  .  Get</w:t>
-      </w:r>
-      <w:r>
-        <w:t xml:space="preserve">  .  Pre-Extend</w:t>
-      </w:r>
-    </w:p>
-    <w:p>
-      <w:pPr>
-        <w:pStyle w:val="Code"/>
-        <w:ind w:left="852"/>
-      </w:pPr>
-      <w:r>
-        <w:t>Value  .  Get</w:t>
-      </w:r>
-      <w:r>
-        <w:t xml:space="preserve">  .  Post-Extend</w:t>
-      </w:r>
-    </w:p>
-    <w:p>
-      <w:pPr>
-        <w:pStyle w:val="Code"/>
-        <w:ind w:left="852"/>
-      </w:pPr>
-      <w:r>
-        <w:t>Value  .  Get</w:t>
-      </w:r>
-      <w:r>
-        <w:t xml:space="preserve">  .  Override</w:t>
-      </w:r>
-    </w:p>
-    <w:p>
-      <w:pPr>
-        <w:pStyle w:val="Code"/>
-        <w:ind w:left="852"/>
-      </w:pPr>
-      <w:r>
-        <w:t>Value  .  Set</w:t>
-      </w:r>
-      <w:r>
-        <w:t xml:space="preserve">  .  Pre-Extend</w:t>
-      </w:r>
-    </w:p>
-    <w:p>
-      <w:pPr>
-        <w:pStyle w:val="Code"/>
-        <w:ind w:left="852"/>
-      </w:pPr>
-      <w:r>
-        <w:t>Value  .  Set</w:t>
-      </w:r>
-      <w:r>
-        <w:t xml:space="preserve">  .  Post-Extend</w:t>
-      </w:r>
-    </w:p>
-    <w:p>
-      <w:pPr>
-        <w:pStyle w:val="Code"/>
-        <w:ind w:left="852"/>
-      </w:pPr>
-      <w:r>
-        <w:t>Value  .  Set</w:t>
-      </w:r>
-      <w:r>
-        <w:t xml:space="preserve">  .  Override</w:t>
-      </w:r>
-    </w:p>
-    <w:p>
-      <w:pPr>
-        <w:pStyle w:val="Code"/>
-        <w:ind w:left="852"/>
-      </w:pPr>
-      <w:r>
-        <w:t>New  .  Pre-Extend</w:t>
-      </w:r>
-    </w:p>
-    <w:p>
-      <w:pPr>
-        <w:pStyle w:val="Code"/>
-        <w:ind w:left="852"/>
-      </w:pPr>
-      <w:r>
-        <w:t>New</w:t>
-      </w:r>
-      <w:r>
-        <w:t xml:space="preserve">  .  Post-Extend</w:t>
-      </w:r>
-    </w:p>
-    <w:p>
-      <w:pPr>
-        <w:pStyle w:val="Code"/>
-        <w:ind w:left="852"/>
-      </w:pPr>
-      <w:r>
-        <w:t>New</w:t>
-      </w:r>
-      <w:r>
-        <w:t xml:space="preserve">  .  Override</w:t>
-      </w:r>
-    </w:p>
-    <w:p>
-      <w:pPr>
-        <w:pStyle w:val="Code"/>
-        <w:ind w:left="852"/>
-      </w:pPr>
-      <w:r>
-        <w:t>Annul  .  Pre-Extend</w:t>
-      </w:r>
-    </w:p>
-    <w:p>
-      <w:pPr>
-        <w:pStyle w:val="Code"/>
-        <w:ind w:left="852"/>
-      </w:pPr>
-      <w:r>
-        <w:t>Annul</w:t>
-      </w:r>
-      <w:r>
-        <w:t xml:space="preserve">  .  Post-Extend</w:t>
-      </w:r>
-    </w:p>
-    <w:p>
-      <w:pPr>
-        <w:pStyle w:val="Code"/>
-        <w:ind w:left="852"/>
-      </w:pPr>
-      <w:r>
-        <w:t>Annul</w:t>
-      </w:r>
-      <w:r>
-        <w:t xml:space="preserve">  .  Override</w:t>
-      </w:r>
-    </w:p>
-    <w:p>
-      <w:pPr>
-        <w:pStyle w:val="Code"/>
-        <w:ind w:left="852"/>
-      </w:pPr>
-      <w:r>
-        <w:t>Created  .  Get  .  Pre-Extend</w:t>
-      </w:r>
-    </w:p>
-    <w:p>
-      <w:pPr>
-        <w:pStyle w:val="Code"/>
-        <w:ind w:left="852"/>
-      </w:pPr>
-      <w:r>
-        <w:t>Created  .  Get</w:t>
-      </w:r>
-      <w:r>
-        <w:t xml:space="preserve">  .  Post-Extend</w:t>
-      </w:r>
-    </w:p>
-    <w:p>
-      <w:pPr>
-        <w:pStyle w:val="Code"/>
-        <w:ind w:left="852"/>
-      </w:pPr>
-      <w:r>
-        <w:t>Created  .  Get</w:t>
-      </w:r>
-      <w:r>
-        <w:t xml:space="preserve">  .  Override</w:t>
-      </w:r>
-    </w:p>
-    <w:p>
-      <w:pPr>
-        <w:pStyle w:val="Code"/>
-        <w:ind w:left="852"/>
-      </w:pPr>
-      <w:r>
-        <w:t>Created  .  Set  .  Pre-Extend</w:t>
-      </w:r>
-    </w:p>
-    <w:p>
-      <w:pPr>
-        <w:pStyle w:val="Code"/>
-        <w:ind w:left="852"/>
-      </w:pPr>
-      <w:r>
-        <w:t>Created  .  Set</w:t>
-      </w:r>
-      <w:r>
-        <w:t xml:space="preserve">  .  Post-Extend</w:t>
-      </w:r>
-    </w:p>
-    <w:p>
-      <w:pPr>
-        <w:pStyle w:val="Code"/>
-        <w:ind w:left="852"/>
-      </w:pPr>
-      <w:r>
-        <w:t>Created  .  Set</w:t>
-      </w:r>
-      <w:r>
-        <w:t xml:space="preserve">  .  Override</w:t>
-      </w:r>
-    </w:p>
-    <w:p>
-      <w:pPr>
-        <w:pStyle w:val="Spacing"/>
-      </w:pPr>
-    </w:p>
-    <w:p>
-      <w:r>
-        <w:t>Related list extension possibilities:</w:t>
-      </w:r>
-    </w:p>
-    <w:p>
-      <w:pPr>
-        <w:pStyle w:val="Spacing"/>
-      </w:pPr>
-    </w:p>
-    <w:p>
-      <w:pPr>
-        <w:pStyle w:val="Code"/>
-        <w:ind w:left="852"/>
-      </w:pPr>
-      <w:r>
-        <w:t>Add  .  Pre-Extend</w:t>
-      </w:r>
-    </w:p>
-    <w:p>
-      <w:pPr>
-        <w:pStyle w:val="Code"/>
-        <w:ind w:left="852"/>
-      </w:pPr>
-      <w:r>
-        <w:t>Add  .  Post-Extend</w:t>
-      </w:r>
-    </w:p>
-    <w:p>
-      <w:pPr>
-        <w:pStyle w:val="Code"/>
-        <w:ind w:left="852"/>
-      </w:pPr>
-      <w:r>
-        <w:t>Add  .  Override</w:t>
-      </w:r>
-    </w:p>
-    <w:p>
-      <w:pPr>
-        <w:pStyle w:val="Spacing"/>
-      </w:pPr>
-    </w:p>
-    <w:p>
-      <w:r>
-        <w:t>Related list item extension possibilities:</w:t>
-      </w:r>
-    </w:p>
-    <w:p>
-      <w:pPr>
-        <w:pStyle w:val="Spacing"/>
-      </w:pPr>
-    </w:p>
-    <w:p>
-      <w:pPr>
-        <w:pStyle w:val="Code"/>
-        <w:ind w:left="852"/>
-      </w:pPr>
-      <w:r>
-        <w:t>Item Object  .  Get  .  Pre-Extend</w:t>
-      </w:r>
-    </w:p>
-    <w:p>
-      <w:pPr>
-        <w:pStyle w:val="Code"/>
-        <w:ind w:left="852"/>
-      </w:pPr>
-      <w:r>
-        <w:t>Item Object  .  Get  .  Post-Extend</w:t>
-      </w:r>
-    </w:p>
-    <w:p>
-      <w:pPr>
-        <w:pStyle w:val="Code"/>
-        <w:ind w:left="852"/>
-      </w:pPr>
-      <w:r>
-        <w:t>Item Object  .  Get  .  Override</w:t>
-      </w:r>
-    </w:p>
-    <w:p>
-      <w:pPr>
-        <w:pStyle w:val="Code"/>
-        <w:ind w:left="852"/>
-      </w:pPr>
-      <w:r>
-        <w:t>Item Object  .  Set  .  Pre-Extend</w:t>
-      </w:r>
-    </w:p>
-    <w:p>
-      <w:pPr>
-        <w:pStyle w:val="Code"/>
-        <w:ind w:left="852"/>
-      </w:pPr>
-      <w:r>
-        <w:t>Item Object  .  Set  .  Post-Extend</w:t>
-      </w:r>
-    </w:p>
-    <w:p>
-      <w:pPr>
-        <w:pStyle w:val="Code"/>
-        <w:ind w:left="852"/>
-      </w:pPr>
-      <w:r>
-        <w:t>Item Object  .  Set  .  Override</w:t>
-      </w:r>
-    </w:p>
-    <w:p>
-      <w:pPr>
-        <w:pStyle w:val="Code"/>
-        <w:ind w:left="852"/>
-      </w:pPr>
-      <w:r>
-        <w:t>Item Other Related Item  .  Get  .  Pre-Extend</w:t>
-      </w:r>
-    </w:p>
-    <w:p>
-      <w:pPr>
-        <w:pStyle w:val="Code"/>
-        <w:ind w:left="852"/>
-      </w:pPr>
-      <w:r>
-        <w:t>Item Other Related Item  .  Get  .  Post-Extend</w:t>
-      </w:r>
-    </w:p>
-    <w:p>
-      <w:pPr>
-        <w:pStyle w:val="Code"/>
-        <w:ind w:left="852"/>
-      </w:pPr>
-      <w:r>
-        <w:t>Item Other Related Item  .  Get  .  Override</w:t>
-      </w:r>
-    </w:p>
-    <w:p>
-      <w:pPr>
-        <w:pStyle w:val="Code"/>
-        <w:ind w:left="852"/>
-      </w:pPr>
-      <w:r>
-        <w:t>Item Other Related Item  .  Set  .  Pre-Extend</w:t>
-      </w:r>
-    </w:p>
-    <w:p>
-      <w:pPr>
-        <w:pStyle w:val="Code"/>
-        <w:ind w:left="852"/>
-      </w:pPr>
-      <w:r>
-        <w:t>Item Other Related Item  .  Set  .  Post-Extend</w:t>
-      </w:r>
-    </w:p>
-    <w:p>
-      <w:pPr>
-        <w:pStyle w:val="Code"/>
-        <w:ind w:left="852"/>
-      </w:pPr>
-      <w:r>
-        <w:t>Item Other Related Item  .  Set  .  Override</w:t>
-      </w:r>
-    </w:p>
-    <w:p>
-      <w:pPr>
-        <w:pStyle w:val="Code"/>
-        <w:ind w:left="852"/>
-      </w:pPr>
-      <w:r>
-        <w:t>Item Other Related List Item  .  Get  .  Pre-Extend</w:t>
-      </w:r>
-    </w:p>
-    <w:p>
-      <w:pPr>
-        <w:pStyle w:val="Code"/>
-        <w:ind w:left="852"/>
-      </w:pPr>
-      <w:r>
-        <w:t>Item Other Related List Item  .  Get  .  Post-Extend</w:t>
-      </w:r>
-    </w:p>
-    <w:p>
-      <w:pPr>
-        <w:pStyle w:val="Code"/>
-        <w:ind w:left="852"/>
-      </w:pPr>
-      <w:r>
-        <w:t>Item Other Related List Item  .  Get  .  Override</w:t>
-      </w:r>
-    </w:p>
-    <w:p>
-      <w:pPr>
-        <w:pStyle w:val="Code"/>
-        <w:ind w:left="852"/>
-      </w:pPr>
-      <w:r>
-        <w:t>Item Other R</w:t>
-      </w:r>
-      <w:r>
-        <w:t>elated List Item  .  Set</w:t>
-      </w:r>
-      <w:r>
-        <w:t xml:space="preserve">  .  Pre-Extend</w:t>
-      </w:r>
-    </w:p>
-    <w:p>
-      <w:pPr>
-        <w:pStyle w:val="Code"/>
-        <w:ind w:left="852"/>
-      </w:pPr>
-      <w:r>
-        <w:t>Item Other R</w:t>
-      </w:r>
-      <w:r>
-        <w:t>elated List Item  .  Set</w:t>
-      </w:r>
-      <w:r>
-        <w:t xml:space="preserve">  .  Post-Extend</w:t>
-      </w:r>
-    </w:p>
-    <w:p>
-      <w:pPr>
-        <w:pStyle w:val="Code"/>
-        <w:ind w:left="852"/>
-      </w:pPr>
-      <w:r>
-        <w:t>Item Other R</w:t>
-      </w:r>
-      <w:r>
-        <w:t>elated List Item  .  Set</w:t>
-      </w:r>
-      <w:r>
-        <w:t xml:space="preserve">  .  Override</w:t>
-      </w:r>
-    </w:p>
-    <w:p>
-      <w:pPr>
-        <w:pStyle w:val="Code"/>
-        <w:ind w:left="852"/>
-      </w:pPr>
-      <w:r>
-        <w:t xml:space="preserve">Item </w:t>
-      </w:r>
-      <w:r>
-        <w:t>Value  .  Get</w:t>
-      </w:r>
-      <w:r>
-        <w:t xml:space="preserve">  .  Pre-Extend</w:t>
-      </w:r>
-    </w:p>
-    <w:p>
-      <w:pPr>
-        <w:pStyle w:val="Code"/>
-        <w:ind w:left="852"/>
-      </w:pPr>
-      <w:r>
-        <w:t xml:space="preserve">Item </w:t>
-      </w:r>
-      <w:r>
-        <w:t>Value  .  Get</w:t>
-      </w:r>
-      <w:r>
-        <w:t xml:space="preserve">  .  Post-Extend</w:t>
-      </w:r>
-    </w:p>
-    <w:p>
-      <w:pPr>
-        <w:pStyle w:val="Code"/>
-        <w:ind w:left="852"/>
-      </w:pPr>
-      <w:r>
-        <w:t xml:space="preserve">Item </w:t>
-      </w:r>
-      <w:r>
-        <w:t>Value  .  Get</w:t>
-      </w:r>
-      <w:r>
-        <w:t xml:space="preserve">  .  Override</w:t>
-      </w:r>
-    </w:p>
-    <w:p>
-      <w:pPr>
-        <w:pStyle w:val="Code"/>
-        <w:ind w:left="852"/>
-      </w:pPr>
-      <w:r>
-        <w:t xml:space="preserve">Item </w:t>
-      </w:r>
-      <w:r>
-        <w:t>Value  .  Set</w:t>
-      </w:r>
-      <w:r>
-        <w:t xml:space="preserve">  .  Pre-Extend</w:t>
-      </w:r>
-    </w:p>
-    <w:p>
-      <w:pPr>
-        <w:pStyle w:val="Code"/>
-        <w:ind w:left="852"/>
-      </w:pPr>
-      <w:r>
-        <w:t xml:space="preserve">Item </w:t>
-      </w:r>
-      <w:r>
-        <w:t>Value  .  Set</w:t>
-      </w:r>
-      <w:r>
-        <w:t xml:space="preserve">  .  Post-Extend</w:t>
-      </w:r>
-    </w:p>
-    <w:p>
-      <w:pPr>
-        <w:pStyle w:val="Code"/>
-        <w:ind w:left="852"/>
-      </w:pPr>
-      <w:r>
-        <w:t xml:space="preserve">Item </w:t>
-      </w:r>
-      <w:r>
-        <w:t>Value  .  Set</w:t>
-      </w:r>
-      <w:r>
-        <w:t xml:space="preserve">  .  Override</w:t>
-      </w:r>
-    </w:p>
-    <w:p>
-      <w:pPr>
-        <w:pStyle w:val="Code"/>
-        <w:ind w:left="852"/>
-      </w:pPr>
-      <w:r>
-        <w:t xml:space="preserve">Item </w:t>
-      </w:r>
-      <w:r>
-        <w:t>New  .  Pre-Extend</w:t>
-      </w:r>
-    </w:p>
-    <w:p>
-      <w:pPr>
-        <w:pStyle w:val="Code"/>
-        <w:ind w:left="852"/>
-      </w:pPr>
-      <w:r>
-        <w:t xml:space="preserve">Item </w:t>
-      </w:r>
-      <w:r>
-        <w:t>New</w:t>
-      </w:r>
-      <w:r>
-        <w:t xml:space="preserve">  .  Post-Extend</w:t>
-      </w:r>
-    </w:p>
-    <w:p>
-      <w:pPr>
-        <w:pStyle w:val="Code"/>
-        <w:ind w:left="852"/>
-      </w:pPr>
-      <w:r>
-        <w:t xml:space="preserve">Item </w:t>
-      </w:r>
-      <w:r>
-        <w:t>New</w:t>
-      </w:r>
-      <w:r>
-        <w:t xml:space="preserve">  .  Override</w:t>
-      </w:r>
-    </w:p>
-    <w:p>
-      <w:pPr>
-        <w:pStyle w:val="Code"/>
-        <w:ind w:left="852"/>
-      </w:pPr>
-      <w:r>
-        <w:t xml:space="preserve">Item </w:t>
-      </w:r>
-      <w:r>
-        <w:t>Annul  .  Pre-Extend</w:t>
-      </w:r>
-    </w:p>
-    <w:p>
-      <w:pPr>
-        <w:pStyle w:val="Code"/>
-        <w:ind w:left="852"/>
-      </w:pPr>
-      <w:r>
-        <w:t xml:space="preserve">Item </w:t>
-      </w:r>
-      <w:r>
-        <w:t>Annul</w:t>
-      </w:r>
-      <w:r>
-        <w:t xml:space="preserve">  .  Post-Extend</w:t>
-      </w:r>
-    </w:p>
-    <w:p>
-      <w:pPr>
-        <w:pStyle w:val="Code"/>
-        <w:ind w:left="852"/>
-      </w:pPr>
-      <w:r>
-        <w:t xml:space="preserve">Item </w:t>
-      </w:r>
-      <w:r>
-        <w:t>Annul</w:t>
-      </w:r>
-      <w:r>
-        <w:t xml:space="preserve">  .  Override</w:t>
-      </w:r>
-    </w:p>
-    <w:p>
-      <w:pPr>
-        <w:pStyle w:val="Code"/>
-        <w:ind w:left="852"/>
-      </w:pPr>
-      <w:r>
-        <w:t xml:space="preserve">Item </w:t>
-      </w:r>
-      <w:r>
-        <w:t>Created  .  Get  .  Pre-Extend</w:t>
-      </w:r>
-    </w:p>
-    <w:p>
-      <w:pPr>
-        <w:pStyle w:val="Code"/>
-        <w:ind w:left="852"/>
-      </w:pPr>
-      <w:r>
-        <w:t xml:space="preserve">Item </w:t>
-      </w:r>
-      <w:r>
-        <w:t>Created  .  Get</w:t>
-      </w:r>
-      <w:r>
-        <w:t xml:space="preserve">  .  </w:t>
-      </w:r>
-      <w:r>
-        <w:t>Post-Extend</w:t>
-      </w:r>
-    </w:p>
-    <w:p>
-      <w:pPr>
-        <w:pStyle w:val="Code"/>
-        <w:ind w:left="852"/>
-      </w:pPr>
-      <w:r>
-        <w:t xml:space="preserve">Item </w:t>
-      </w:r>
-      <w:r>
-        <w:t>Created  .  Get</w:t>
-      </w:r>
-      <w:r>
-        <w:t xml:space="preserve">  .  Override</w:t>
-      </w:r>
-    </w:p>
-    <w:p>
-      <w:pPr>
-        <w:pStyle w:val="Code"/>
-        <w:ind w:left="852"/>
-      </w:pPr>
-      <w:r>
-        <w:t xml:space="preserve">Item </w:t>
-      </w:r>
-      <w:r>
-        <w:t>Created  .  Set  .  Pre-Extend</w:t>
-      </w:r>
-    </w:p>
-    <w:p>
-      <w:pPr>
-        <w:pStyle w:val="Code"/>
-        <w:ind w:left="852"/>
-      </w:pPr>
-      <w:r>
-        <w:t xml:space="preserve">Item </w:t>
-      </w:r>
-      <w:r>
-        <w:t>Created  .  Set</w:t>
-      </w:r>
-      <w:r>
-        <w:t xml:space="preserve">  .  Post-Extend</w:t>
-      </w:r>
-    </w:p>
-    <w:p>
-      <w:pPr>
-        <w:pStyle w:val="Code"/>
-        <w:ind w:left="852"/>
-      </w:pPr>
-      <w:r>
-        <w:t xml:space="preserve">Item </w:t>
-      </w:r>
-      <w:r>
-        <w:t>Created  .  Set</w:t>
-      </w:r>
-      <w:r>
-        <w:t xml:space="preserve">  .  Override</w:t>
-      </w:r>
-    </w:p>
-    <w:p>
-      <w:pPr>
-        <w:pStyle w:val="Code"/>
-        <w:ind w:left="852"/>
-      </w:pPr>
-      <w:r>
-        <w:t xml:space="preserve">Item Remove  .  </w:t>
-      </w:r>
-      <w:r>
-        <w:t>Pre-Extend</w:t>
-      </w:r>
-    </w:p>
-    <w:p>
-      <w:pPr>
-        <w:pStyle w:val="Code"/>
-        <w:ind w:left="852"/>
-      </w:pPr>
-      <w:r>
-        <w:t xml:space="preserve">Item Remove  .  </w:t>
-      </w:r>
-      <w:r>
-        <w:t>Pre-Extend</w:t>
-      </w:r>
-    </w:p>
-    <w:p>
-      <w:pPr>
-        <w:pStyle w:val="Code"/>
-        <w:ind w:left="852"/>
-      </w:pPr>
-      <w:r>
-        <w:t>Item Remove  .  Override</w:t>
-      </w:r>
-    </w:p>
-    <w:p/>
-    <w:p/>
-    <w:p/>
-    <w:p/>
-    <w:p>
-      <w:pPr>
-        <w:ind w:left="570"/>
-      </w:pPr>
-      <w:r>
-        <w:t>Usually not all members of a system object are shown, but only the parts that are extended or used. In that case the diagram shows an ellipsis in the spots where the additional members are not displayed:</w:t>
-      </w:r>
-    </w:p>
-    <w:p>
-      <w:pPr>
-        <w:pStyle w:val="Spacing"/>
-      </w:pPr>
-    </w:p>
-    <w:p>
       <w:pPr>
         <w:ind w:left="852"/>
       </w:pPr>
@@ -4574,7 +4570,7 @@
           <w:noProof/>
         </w:rPr>
         <w:drawing>
-          <wp:inline distT="0" distB="0" distL="0" distR="0">
+          <wp:inline distT="0" distB="0" distL="0" distR="0" wp14:anchorId="6816A18E" wp14:editId="4740B474">
             <wp:extent cx="2653030" cy="2362835"/>
             <wp:effectExtent l="0" t="0" r="0" b="0"/>
             <wp:docPr id="2" name="Picture 2"/>
@@ -4634,23 +4630,19 @@
         <w:ind w:left="570"/>
       </w:pPr>
       <w:r>
-        <w:t xml:space="preserve">Each ellipsis can be double </w:t>
-      </w:r>
-      <w:proofErr w:type="spellStart"/>
-      <w:r>
-        <w:t>cliked</w:t>
-      </w:r>
-      <w:proofErr w:type="spellEnd"/>
-      <w:r>
-        <w:t xml:space="preserve"> or clicked, or something, to show all the other system object members and extension </w:t>
-      </w:r>
-      <w:proofErr w:type="spellStart"/>
-      <w:r>
-        <w:t>possiblities</w:t>
-      </w:r>
-      <w:proofErr w:type="spellEnd"/>
-      <w:r>
-        <w:t>.</w:t>
+        <w:t>Each ellipsis can be double cli</w:t>
+      </w:r>
+      <w:r>
+        <w:t>c</w:t>
+      </w:r>
+      <w:r>
+        <w:t>ked or clicked, or something, to show all the other system object members and extension possib</w:t>
+      </w:r>
+      <w:r>
+        <w:t>i</w:t>
+      </w:r>
+      <w:r>
+        <w:t>lities.</w:t>
       </w:r>
     </w:p>
     <w:p>
@@ -4693,7 +4685,7 @@
           <w:noProof/>
         </w:rPr>
         <w:drawing>
-          <wp:inline distT="0" distB="0" distL="0" distR="0">
+          <wp:inline distT="0" distB="0" distL="0" distR="0" wp14:anchorId="1857A740" wp14:editId="75B8054F">
             <wp:extent cx="3441065" cy="2711450"/>
             <wp:effectExtent l="0" t="0" r="0" b="0"/>
             <wp:docPr id="3" name="Picture 3"/>
@@ -4782,7 +4774,7 @@
           <w:noProof/>
         </w:rPr>
         <w:drawing>
-          <wp:inline distT="0" distB="0" distL="0" distR="0">
+          <wp:inline distT="0" distB="0" distL="0" distR="0" wp14:anchorId="2FB09758" wp14:editId="24AAD753">
             <wp:extent cx="3546475" cy="4265295"/>
             <wp:effectExtent l="0" t="0" r="0" b="0"/>
             <wp:docPr id="4" name="Picture 4"/>
@@ -4843,44 +4835,48 @@
       </w:r>
     </w:p>
     <w:p/>
+    <w:p>
+      <w:r>
+        <w:t>-----</w:t>
+      </w:r>
+    </w:p>
+    <w:p/>
+    <w:p>
+      <w:r>
+        <w:t xml:space="preserve">A system interface is the new computer language’s equivalent of </w:t>
+      </w:r>
+      <w:r>
+        <w:rPr>
+          <w:rStyle w:val="CodeChar"/>
+        </w:rPr>
+        <w:t>Getters</w:t>
+      </w:r>
+      <w:r>
+        <w:t xml:space="preserve">, </w:t>
+      </w:r>
+      <w:r>
+        <w:rPr>
+          <w:rStyle w:val="CodeChar"/>
+        </w:rPr>
+        <w:t xml:space="preserve">Setters </w:t>
+      </w:r>
+      <w:r>
+        <w:t xml:space="preserve">and </w:t>
+      </w:r>
+      <w:r>
+        <w:rPr>
+          <w:rStyle w:val="CodeChar"/>
+        </w:rPr>
+        <w:t xml:space="preserve">Property </w:t>
+      </w:r>
+      <w:r>
+        <w:t>procedures. But the new computer language offers a lot more to control the behavior of assigning or retrieving a related object compared to other programming languages.</w:t>
+      </w:r>
+    </w:p>
     <w:p/>
     <w:p/>
     <w:p>
       <w:r>
-        <w:t xml:space="preserve">A system interface is the new computer language’s equivalent of </w:t>
-      </w:r>
-      <w:r>
-        <w:rPr>
-          <w:rStyle w:val="CodeChar"/>
-        </w:rPr>
-        <w:t>Getters</w:t>
-      </w:r>
-      <w:r>
-        <w:t xml:space="preserve">, </w:t>
-      </w:r>
-      <w:r>
-        <w:rPr>
-          <w:rStyle w:val="CodeChar"/>
-        </w:rPr>
-        <w:t xml:space="preserve">Setters </w:t>
-      </w:r>
-      <w:r>
-        <w:t xml:space="preserve">and </w:t>
-      </w:r>
-      <w:r>
-        <w:rPr>
-          <w:rStyle w:val="CodeChar"/>
-        </w:rPr>
-        <w:t xml:space="preserve">Property </w:t>
-      </w:r>
-      <w:r>
-        <w:t>procedures. But the new computer language offers a lot more to control the behavior of assigning or retrieving a related object compared to other programming languages.</w:t>
-      </w:r>
-    </w:p>
-    <w:p/>
-    <w:p/>
-    <w:p>
-      <w:r>
         <w:t>System Objects implementation,</w:t>
       </w:r>
     </w:p>
@@ -4961,6 +4957,11 @@
       </w:r>
     </w:p>
     <w:p/>
+    <w:p>
+      <w:r>
+        <w:t>-----</w:t>
+      </w:r>
+    </w:p>
     <w:p/>
     <w:p>
       <w:r>
@@ -4995,7 +4996,7 @@
 </file>
 
 <file path=word/numbering.xml><?xml version="1.0" encoding="utf-8"?>
-<w:numbering xmlns:wpc="http://schemas.microsoft.com/office/word/2010/wordprocessingCanvas" xmlns:cx="http://schemas.microsoft.com/office/drawing/2014/chartex" xmlns:cx1="http://schemas.microsoft.com/office/drawing/2015/9/8/chartex" xmlns:cx2="http://schemas.microsoft.com/office/drawing/2015/10/21/chartex" xmlns:cx3="http://schemas.microsoft.com/office/drawing/2016/5/9/chartex" xmlns:cx4="http://schemas.microsoft.com/office/drawing/2016/5/10/chartex" xmlns:cx5="http://schemas.microsoft.com/office/drawing/2016/5/11/chartex" xmlns:cx6="http://schemas.microsoft.com/office/drawing/2016/5/12/chartex" xmlns:cx7="http://schemas.microsoft.com/office/drawing/2016/5/13/chartex" xmlns:cx8="http://schemas.microsoft.com/office/drawing/2016/5/14/chartex" xmlns:mc="http://schemas.openxmlformats.org/markup-compatibility/2006" xmlns:aink="http://schemas.microsoft.com/office/drawing/2016/ink" xmlns:am3d="http://schemas.microsoft.com/office/drawing/2017/model3d" xmlns:o="urn:schemas-microsoft-com:office:office" xmlns:r="http://schemas.openxmlformats.org/officeDocument/2006/relationships" xmlns:m="http://schemas.openxmlformats.org/officeDocument/2006/math" xmlns:v="urn:schemas-microsoft-com:vml" xmlns:wp14="http://schemas.microsoft.com/office/word/2010/wordprocessingDrawing" xmlns:wp="http://schemas.openxmlformats.org/drawingml/2006/wordprocessingDrawing" xmlns:w10="urn:schemas-microsoft-com:office:word" xmlns:w="http://schemas.openxmlformats.org/wordprocessingml/2006/main" xmlns:w14="http://schemas.microsoft.com/office/word/2010/wordml" xmlns:w15="http://schemas.microsoft.com/office/word/2012/wordml" xmlns:w16cid="http://schemas.microsoft.com/office/word/2016/wordml/cid" xmlns:w16se="http://schemas.microsoft.com/office/word/2015/wordml/symex" xmlns:wpg="http://schemas.microsoft.com/office/word/2010/wordprocessingGroup" xmlns:wpi="http://schemas.microsoft.com/office/word/2010/wordprocessingInk" xmlns:wne="http://schemas.microsoft.com/office/word/2006/wordml" xmlns:wps="http://schemas.microsoft.com/office/word/2010/wordprocessingShape" mc:Ignorable="w14 w15 w16se w16cid wp14">
+<w:numbering xmlns:wpc="http://schemas.microsoft.com/office/word/2010/wordprocessingCanvas" xmlns:cx="http://schemas.microsoft.com/office/drawing/2014/chartex" xmlns:cx1="http://schemas.microsoft.com/office/drawing/2015/9/8/chartex" xmlns:cx2="http://schemas.microsoft.com/office/drawing/2015/10/21/chartex" xmlns:cx3="http://schemas.microsoft.com/office/drawing/2016/5/9/chartex" xmlns:cx4="http://schemas.microsoft.com/office/drawing/2016/5/10/chartex" xmlns:cx5="http://schemas.microsoft.com/office/drawing/2016/5/11/chartex" xmlns:cx6="http://schemas.microsoft.com/office/drawing/2016/5/12/chartex" xmlns:cx7="http://schemas.microsoft.com/office/drawing/2016/5/13/chartex" xmlns:cx8="http://schemas.microsoft.com/office/drawing/2016/5/14/chartex" xmlns:mc="http://schemas.openxmlformats.org/markup-compatibility/2006" xmlns:aink="http://schemas.microsoft.com/office/drawing/2016/ink" xmlns:am3d="http://schemas.microsoft.com/office/drawing/2017/model3d" xmlns:o="urn:schemas-microsoft-com:office:office" xmlns:r="http://schemas.openxmlformats.org/officeDocument/2006/relationships" xmlns:m="http://schemas.openxmlformats.org/officeDocument/2006/math" xmlns:v="urn:schemas-microsoft-com:vml" xmlns:wp14="http://schemas.microsoft.com/office/word/2010/wordprocessingDrawing" xmlns:wp="http://schemas.openxmlformats.org/drawingml/2006/wordprocessingDrawing" xmlns:w10="urn:schemas-microsoft-com:office:word" xmlns:w="http://schemas.openxmlformats.org/wordprocessingml/2006/main" xmlns:w14="http://schemas.microsoft.com/office/word/2010/wordml" xmlns:w15="http://schemas.microsoft.com/office/word/2012/wordml" xmlns:w16cex="http://schemas.microsoft.com/office/word/2018/wordml/cex" xmlns:w16cid="http://schemas.microsoft.com/office/word/2016/wordml/cid" xmlns:w16="http://schemas.microsoft.com/office/word/2018/wordml" xmlns:w16se="http://schemas.microsoft.com/office/word/2015/wordml/symex" xmlns:wpg="http://schemas.microsoft.com/office/word/2010/wordprocessingGroup" xmlns:wpi="http://schemas.microsoft.com/office/word/2010/wordprocessingInk" xmlns:wne="http://schemas.microsoft.com/office/word/2006/wordml" xmlns:wps="http://schemas.microsoft.com/office/word/2010/wordprocessingShape" mc:Ignorable="w14 w15 w16se w16cid w16 w16cex wp14">
   <w:abstractNum w:abstractNumId="0" w15:restartNumberingAfterBreak="0">
     <w:nsid w:val="FFFFFF7C"/>
     <w:multiLevelType w:val="singleLevel"/>
@@ -5215,7 +5216,7 @@
 </file>
 
 <file path=word/styles.xml><?xml version="1.0" encoding="utf-8"?>
-<w:styles xmlns:mc="http://schemas.openxmlformats.org/markup-compatibility/2006" xmlns:r="http://schemas.openxmlformats.org/officeDocument/2006/relationships" xmlns:w="http://schemas.openxmlformats.org/wordprocessingml/2006/main" xmlns:w14="http://schemas.microsoft.com/office/word/2010/wordml" xmlns:w15="http://schemas.microsoft.com/office/word/2012/wordml" xmlns:w16cid="http://schemas.microsoft.com/office/word/2016/wordml/cid" xmlns:w16se="http://schemas.microsoft.com/office/word/2015/wordml/symex" mc:Ignorable="w14 w15 w16se w16cid">
+<w:styles xmlns:mc="http://schemas.openxmlformats.org/markup-compatibility/2006" xmlns:r="http://schemas.openxmlformats.org/officeDocument/2006/relationships" xmlns:w="http://schemas.openxmlformats.org/wordprocessingml/2006/main" xmlns:w14="http://schemas.microsoft.com/office/word/2010/wordml" xmlns:w15="http://schemas.microsoft.com/office/word/2012/wordml" xmlns:w16cex="http://schemas.microsoft.com/office/word/2018/wordml/cex" xmlns:w16cid="http://schemas.microsoft.com/office/word/2016/wordml/cid" xmlns:w16="http://schemas.microsoft.com/office/word/2018/wordml" xmlns:w16se="http://schemas.microsoft.com/office/word/2015/wordml/symex" mc:Ignorable="w14 w15 w16se w16cid w16 w16cex">
   <w:docDefaults>
     <w:rPrDefault>
       <w:rPr>
@@ -5606,7 +5607,7 @@
   <w:style w:type="paragraph" w:default="1" w:styleId="Normal">
     <w:name w:val="Normal"/>
     <w:qFormat/>
-    <w:rsid w:val="003271FC"/>
+    <w:rsid w:val="008462B2"/>
     <w:pPr>
       <w:ind w:left="567"/>
     </w:pPr>

</xml_diff>